<commit_message>
Update Sistema da Berenice Pt 2.docx
</commit_message>
<xml_diff>
--- a/Sistema da Berenice Pt 2.docx
+++ b/Sistema da Berenice Pt 2.docx
@@ -113,8 +113,14 @@
         </w:numPr>
         <w:spacing w:after="0"/>
         <w:jc w:val="both"/>
-      </w:pPr>
-      <w:r>
+        <w:rPr>
+          <w:highlight w:val="green"/>
+        </w:rPr>
+      </w:pPr>
+      <w:r>
+        <w:rPr>
+          <w:highlight w:val="green"/>
+        </w:rPr>
         <w:t>Cadastrar estoque;</w:t>
       </w:r>
     </w:p>
@@ -126,8 +132,14 @@
         </w:numPr>
         <w:spacing w:after="0"/>
         <w:jc w:val="both"/>
-      </w:pPr>
-      <w:r>
+        <w:rPr>
+          <w:highlight w:val="green"/>
+        </w:rPr>
+      </w:pPr>
+      <w:r>
+        <w:rPr>
+          <w:highlight w:val="green"/>
+        </w:rPr>
         <w:t>Visualizar estoque;</w:t>
       </w:r>
     </w:p>
@@ -139,8 +151,14 @@
         </w:numPr>
         <w:spacing w:after="0"/>
         <w:jc w:val="both"/>
-      </w:pPr>
-      <w:r>
+        <w:rPr>
+          <w:highlight w:val="green"/>
+        </w:rPr>
+      </w:pPr>
+      <w:r>
+        <w:rPr>
+          <w:highlight w:val="green"/>
+        </w:rPr>
         <w:t>Realizar Venda;</w:t>
       </w:r>
     </w:p>
@@ -152,8 +170,14 @@
         </w:numPr>
         <w:spacing w:after="0"/>
         <w:jc w:val="both"/>
-      </w:pPr>
-      <w:r>
+        <w:rPr>
+          <w:highlight w:val="green"/>
+        </w:rPr>
+      </w:pPr>
+      <w:r>
+        <w:rPr>
+          <w:highlight w:val="green"/>
+        </w:rPr>
         <w:t>Sair.</w:t>
       </w:r>
     </w:p>
@@ -809,21 +833,7 @@
         <w:rPr>
           <w:highlight w:val="green"/>
         </w:rPr>
-        <w:t xml:space="preserve">Se o código não for válido, imprima a mensagem “Código inválido” e </w:t>
-      </w:r>
-      <w:proofErr w:type="gramStart"/>
-      <w:r>
-        <w:rPr>
-          <w:highlight w:val="green"/>
-        </w:rPr>
-        <w:t>repita novamente</w:t>
-      </w:r>
-      <w:proofErr w:type="gramEnd"/>
-      <w:r>
-        <w:rPr>
-          <w:highlight w:val="green"/>
-        </w:rPr>
-        <w:t xml:space="preserve"> os subitens acima;</w:t>
+        <w:t>Se o código não for válido, imprima a mensagem “Código inválido” e repita novamente os subitens acima;</w:t>
       </w:r>
     </w:p>
     <w:p>
@@ -1689,10 +1699,7 @@
         <w:spacing w:after="0" w:line="276" w:lineRule="auto"/>
       </w:pPr>
       <w:r>
-        <w:t xml:space="preserve">Dica: Você pode usar a função implementada para exibir o estoque como passo inicial para a vendo, e em seguida solicitar o respectivo </w:t>
-      </w:r>
-      <w:r>
-        <w:t>código do item para realizar a venda.</w:t>
+        <w:t>Dica: Você pode usar a função implementada para exibir o estoque como passo inicial para a vendo, e em seguida solicitar o respectivo código do item para realizar a venda.</w:t>
       </w:r>
     </w:p>
     <w:p>
@@ -1710,7 +1717,10 @@
         <w:jc w:val="both"/>
       </w:pPr>
       <w:r>
-        <w:t>Ao selecionar a opção “Realizar Venda”, fazer a venda de modo a continuar a implementação já realizada anteriormente agora com as seguintes informações adicionais:</w:t>
+        <w:t>Ao selecionar a opção “Realizar Venda”, fazer a venda de modo a continuar a impleme</w:t>
+      </w:r>
+      <w:r>
+        <w:t>ntação já realizada anteriormente agora com as seguintes informações adicionais:</w:t>
       </w:r>
     </w:p>
     <w:p>
@@ -1729,13 +1739,7 @@
         <w:rPr>
           <w:highlight w:val="yellow"/>
         </w:rPr>
-        <w:t xml:space="preserve">Se o item selecionado for inválido em vez de sair do </w:t>
-      </w:r>
-      <w:r>
-        <w:rPr>
-          <w:highlight w:val="yellow"/>
-        </w:rPr>
-        <w:t>programa como antes, agora você deverá voltar a exibir a lista de produtos e permitir selecionar novamente outro produto;</w:t>
+        <w:t>Se o item selecionado for inválido em vez de sair do programa como antes, agora você deverá voltar a exibir a lista de produtos e permitir selecionar novamente outro produto;</w:t>
       </w:r>
     </w:p>
     <w:p>
@@ -1746,8 +1750,14 @@
         </w:numPr>
         <w:spacing w:after="0" w:line="276" w:lineRule="auto"/>
         <w:jc w:val="both"/>
-      </w:pPr>
-      <w:r>
+        <w:rPr>
+          <w:highlight w:val="green"/>
+        </w:rPr>
+      </w:pPr>
+      <w:r>
+        <w:rPr>
+          <w:highlight w:val="green"/>
+        </w:rPr>
         <w:t>Realizar a venda somente dos itens com estoque suficiente;</w:t>
       </w:r>
     </w:p>
@@ -1759,12 +1769,15 @@
         </w:numPr>
         <w:spacing w:after="0" w:line="276" w:lineRule="auto"/>
         <w:jc w:val="both"/>
-      </w:pPr>
-      <w:r>
-        <w:t>Se a quantidade for inválida, exibir a mensagem “Quantidade inválida ou ins</w:t>
-      </w:r>
-      <w:r>
-        <w:t>uficiente” e voltar a tentar realizar a venda novamente se o usuário desejar;</w:t>
+        <w:rPr>
+          <w:highlight w:val="green"/>
+        </w:rPr>
+      </w:pPr>
+      <w:r>
+        <w:rPr>
+          <w:highlight w:val="green"/>
+        </w:rPr>
+        <w:t>Se a quantidade for inválida, exibir a mensagem “Quantidade inválida ou insuficiente” e voltar a tentar realizar a venda novamente se o usuário desejar;</w:t>
       </w:r>
     </w:p>
     <w:p>
@@ -1775,12 +1788,21 @@
         </w:numPr>
         <w:spacing w:after="0" w:line="276" w:lineRule="auto"/>
         <w:jc w:val="both"/>
-      </w:pPr>
-      <w:r>
-        <w:t>Se a quantidade for válida, somar a quantidade de itens vendidos em outro vetor do mesmo tipo e tamanho da quantidade em estoque bem como descontar do vetor estoque a nova quanti</w:t>
-      </w:r>
-      <w:r>
-        <w:t>dade vendida, bem como somar ao total da venda;</w:t>
+        <w:rPr>
+          <w:highlight w:val="green"/>
+        </w:rPr>
+      </w:pPr>
+      <w:r>
+        <w:rPr>
+          <w:highlight w:val="green"/>
+        </w:rPr>
+        <w:t>Se a quantidade for válida, somar a quantida</w:t>
+      </w:r>
+      <w:r>
+        <w:rPr>
+          <w:highlight w:val="green"/>
+        </w:rPr>
+        <w:t>de de itens vendidos em outro vetor do mesmo tipo e tamanho da quantidade em estoque bem como descontar do vetor estoque a nova quantidade vendida, bem como somar ao total da venda;</w:t>
       </w:r>
     </w:p>
     <w:p>
@@ -1791,32 +1813,62 @@
         </w:numPr>
         <w:spacing w:after="0" w:line="276" w:lineRule="auto"/>
         <w:jc w:val="both"/>
-      </w:pPr>
-      <w:r>
+        <w:rPr>
+          <w:highlight w:val="green"/>
+        </w:rPr>
+      </w:pPr>
+      <w:r>
+        <w:rPr>
+          <w:highlight w:val="green"/>
+        </w:rPr>
         <w:t xml:space="preserve">Perguntar se </w:t>
       </w:r>
       <w:proofErr w:type="spellStart"/>
       <w:r>
+        <w:rPr>
+          <w:highlight w:val="green"/>
+        </w:rPr>
         <w:t>berenice</w:t>
       </w:r>
       <w:proofErr w:type="spellEnd"/>
       <w:r>
+        <w:rPr>
+          <w:highlight w:val="green"/>
+        </w:rPr>
         <w:t xml:space="preserve"> deseja vender outro produto ainda ou finalizar; </w:t>
       </w:r>
       <w:proofErr w:type="gramStart"/>
       <w:r>
+        <w:rPr>
+          <w:highlight w:val="green"/>
+        </w:rPr>
         <w:t>Se</w:t>
       </w:r>
       <w:proofErr w:type="gramEnd"/>
       <w:r>
-        <w:t xml:space="preserve"> optar por realizar outra venda, repetir os passos acima (exibir novamente a visualização do estoque), </w:t>
+        <w:rPr>
+          <w:highlight w:val="green"/>
+        </w:rPr>
+        <w:t xml:space="preserve"> o</w:t>
+      </w:r>
+      <w:r>
+        <w:rPr>
+          <w:highlight w:val="green"/>
+        </w:rPr>
+        <w:t xml:space="preserve">ptar por realizar outra venda, repetir os passos acima (exibir novamente a visualização do estoque), </w:t>
       </w:r>
       <w:proofErr w:type="spellStart"/>
       <w:r>
+        <w:rPr>
+          <w:highlight w:val="green"/>
+        </w:rPr>
         <w:t>etc</w:t>
       </w:r>
       <w:proofErr w:type="spellEnd"/>
       <w:r>
+        <w:rPr>
+          <w:highlight w:val="green"/>
+        </w:rPr>
         <w:t>…;</w:t>
       </w:r>
     </w:p>
@@ -1828,23 +1880,38 @@
         </w:numPr>
         <w:spacing w:after="0" w:line="276" w:lineRule="auto"/>
         <w:jc w:val="both"/>
-      </w:pPr>
-      <w:r>
+        <w:rPr>
+          <w:highlight w:val="green"/>
+        </w:rPr>
+      </w:pPr>
+      <w:r>
+        <w:rPr>
+          <w:highlight w:val="green"/>
+        </w:rPr>
         <w:lastRenderedPageBreak/>
-        <w:t>Se não optar por realizar o</w:t>
-      </w:r>
-      <w:r>
-        <w:t xml:space="preserve">utra venda, finalizar a venda exibindo a lista de produtos vendidos do maior </w:t>
+        <w:t xml:space="preserve">Se não optar por realizar outra venda, finalizar a venda exibindo a lista de produtos vendidos do maior </w:t>
       </w:r>
       <w:proofErr w:type="spellStart"/>
       <w:proofErr w:type="gramStart"/>
       <w:r>
+        <w:rPr>
+          <w:highlight w:val="green"/>
+        </w:rPr>
         <w:t>sub-total</w:t>
       </w:r>
       <w:proofErr w:type="spellEnd"/>
       <w:proofErr w:type="gramEnd"/>
       <w:r>
-        <w:t xml:space="preserve"> para o menor e finalizar com as mesmas opções de pagamento já implementadas com as seguintes adições:</w:t>
+        <w:rPr>
+          <w:highlight w:val="green"/>
+        </w:rPr>
+        <w:t xml:space="preserve"> para o menor e finalizar com as mes</w:t>
+      </w:r>
+      <w:r>
+        <w:rPr>
+          <w:highlight w:val="green"/>
+        </w:rPr>
+        <w:t>mas opções de pagamento já implementadas com as seguintes adições:</w:t>
       </w:r>
     </w:p>
     <w:p>
@@ -1855,8 +1922,14 @@
         </w:numPr>
         <w:spacing w:after="0"/>
         <w:jc w:val="both"/>
-      </w:pPr>
-      <w:r>
+        <w:rPr>
+          <w:highlight w:val="green"/>
+        </w:rPr>
+      </w:pPr>
+      <w:r>
+        <w:rPr>
+          <w:highlight w:val="green"/>
+        </w:rPr>
         <w:t>Ofertar duas possibilidades de pagamento para o cliente;</w:t>
       </w:r>
     </w:p>
@@ -1868,8 +1941,14 @@
         </w:numPr>
         <w:spacing w:after="0"/>
         <w:jc w:val="both"/>
-      </w:pPr>
-      <w:r>
+        <w:rPr>
+          <w:highlight w:val="green"/>
+        </w:rPr>
+      </w:pPr>
+      <w:r>
+        <w:rPr>
+          <w:highlight w:val="green"/>
+        </w:rPr>
         <w:t>À vista:</w:t>
       </w:r>
     </w:p>
@@ -1881,8 +1960,14 @@
         </w:numPr>
         <w:spacing w:after="0"/>
         <w:jc w:val="both"/>
-      </w:pPr>
-      <w:r>
+        <w:rPr>
+          <w:highlight w:val="green"/>
+        </w:rPr>
+      </w:pPr>
+      <w:r>
+        <w:rPr>
+          <w:highlight w:val="green"/>
+        </w:rPr>
         <w:t>Até (incluindo)R$ 50,00, 5% de desconto;</w:t>
       </w:r>
     </w:p>
@@ -1894,8 +1979,14 @@
         </w:numPr>
         <w:spacing w:after="0"/>
         <w:jc w:val="both"/>
-      </w:pPr>
-      <w:r>
+        <w:rPr>
+          <w:highlight w:val="green"/>
+        </w:rPr>
+      </w:pPr>
+      <w:r>
+        <w:rPr>
+          <w:highlight w:val="green"/>
+        </w:rPr>
         <w:t>Acima de R$ 50,00 e abaixo de R$100,00, 10% desconto;</w:t>
       </w:r>
     </w:p>
@@ -1907,9 +1998,21 @@
         </w:numPr>
         <w:spacing w:after="0"/>
         <w:jc w:val="both"/>
-      </w:pPr>
-      <w:r>
-        <w:t>Acima (incluindo) de R$100,00, 18% de desconto.</w:t>
+        <w:rPr>
+          <w:highlight w:val="green"/>
+        </w:rPr>
+      </w:pPr>
+      <w:r>
+        <w:rPr>
+          <w:highlight w:val="green"/>
+        </w:rPr>
+        <w:t xml:space="preserve">Acima (incluindo) de </w:t>
+      </w:r>
+      <w:r>
+        <w:rPr>
+          <w:highlight w:val="green"/>
+        </w:rPr>
+        <w:t>R$100,00, 18% de desconto.</w:t>
       </w:r>
     </w:p>
     <w:p>
@@ -1919,8 +2022,14 @@
           <w:numId w:val="1"/>
         </w:numPr>
         <w:jc w:val="both"/>
-      </w:pPr>
-      <w:r>
+        <w:rPr>
+          <w:highlight w:val="green"/>
+        </w:rPr>
+      </w:pPr>
+      <w:r>
+        <w:rPr>
+          <w:highlight w:val="green"/>
+        </w:rPr>
         <w:t>A prazo:</w:t>
       </w:r>
     </w:p>
@@ -1931,8 +2040,14 @@
           <w:numId w:val="1"/>
         </w:numPr>
         <w:jc w:val="both"/>
-      </w:pPr>
-      <w:r>
+        <w:rPr>
+          <w:highlight w:val="green"/>
+        </w:rPr>
+      </w:pPr>
+      <w:r>
+        <w:rPr>
+          <w:highlight w:val="green"/>
+        </w:rPr>
         <w:t>Em até (incluindo) 3 parcelas: 5% de acréscimo;</w:t>
       </w:r>
     </w:p>
@@ -1943,8 +2058,14 @@
           <w:numId w:val="1"/>
         </w:numPr>
         <w:jc w:val="both"/>
-      </w:pPr>
-      <w:r>
+        <w:rPr>
+          <w:highlight w:val="green"/>
+        </w:rPr>
+      </w:pPr>
+      <w:r>
+        <w:rPr>
+          <w:highlight w:val="green"/>
+        </w:rPr>
         <w:t>Acima de 3 parcelas: 8% de acréscimo;</w:t>
       </w:r>
     </w:p>
@@ -1955,12 +2076,27 @@
           <w:numId w:val="1"/>
         </w:numPr>
         <w:jc w:val="both"/>
-      </w:pPr>
-      <w:r>
-        <w:t>Se digitar um núme</w:t>
-      </w:r>
-      <w:r>
-        <w:t>ro de parcelas abaixo de 1, imprimir a mensagem “Número de parcelas inválido, digite um valor acima de 1.” e tentar novamente ler o número de parcelas.</w:t>
+        <w:rPr>
+          <w:highlight w:val="green"/>
+        </w:rPr>
+      </w:pPr>
+      <w:r>
+        <w:rPr>
+          <w:highlight w:val="green"/>
+        </w:rPr>
+        <w:t xml:space="preserve">Se digitar um número de parcelas abaixo de 1, imprimir a mensagem “Número de parcelas inválido, digite um valor acima de 1.” e tentar </w:t>
+      </w:r>
+      <w:r>
+        <w:rPr>
+          <w:highlight w:val="green"/>
+        </w:rPr>
+        <w:t>novamente ler o n</w:t>
+      </w:r>
+      <w:r>
+        <w:rPr>
+          <w:highlight w:val="green"/>
+        </w:rPr>
+        <w:t>úmero de parcelas.</w:t>
       </w:r>
     </w:p>
     <w:p>
@@ -1970,8 +2106,14 @@
           <w:numId w:val="1"/>
         </w:numPr>
         <w:jc w:val="both"/>
-      </w:pPr>
-      <w:r>
+        <w:rPr>
+          <w:highlight w:val="green"/>
+        </w:rPr>
+      </w:pPr>
+      <w:r>
+        <w:rPr>
+          <w:highlight w:val="green"/>
+        </w:rPr>
         <w:t>Se a opção for inválida, exibir a mensagem “Opção de pagamento inválida” e retornar novamente a escolha.</w:t>
       </w:r>
     </w:p>
@@ -1982,8 +2124,14 @@
           <w:numId w:val="1"/>
         </w:numPr>
         <w:jc w:val="both"/>
-      </w:pPr>
-      <w:r>
+        <w:rPr>
+          <w:highlight w:val="yellow"/>
+        </w:rPr>
+      </w:pPr>
+      <w:r>
+        <w:rPr>
+          <w:highlight w:val="yellow"/>
+        </w:rPr>
         <w:t>Voltar ao menu inicial;</w:t>
       </w:r>
     </w:p>
@@ -1994,8 +2142,14 @@
           <w:numId w:val="1"/>
         </w:numPr>
         <w:jc w:val="both"/>
-      </w:pPr>
-      <w:r>
+        <w:rPr>
+          <w:highlight w:val="green"/>
+        </w:rPr>
+      </w:pPr>
+      <w:r>
+        <w:rPr>
+          <w:highlight w:val="green"/>
+        </w:rPr>
         <w:t>Ao selecionar a opção “Sair” finalizar o programa;</w:t>
       </w:r>
     </w:p>
@@ -2008,7 +2162,10 @@
         <w:jc w:val="both"/>
       </w:pPr>
       <w:r>
-        <w:t>Desafios (5 pontos adicionais para cada):</w:t>
+        <w:t>Desafios (5 pontos adicionais para cada)</w:t>
+      </w:r>
+      <w:r>
+        <w:t>:</w:t>
       </w:r>
     </w:p>
     <w:p>
@@ -2029,10 +2186,7 @@
       </w:r>
       <w:proofErr w:type="spellEnd"/>
       <w:r>
-        <w:t xml:space="preserve"> vista, se sim solicitar o valor pago e validar o mesmo, voltando a solicitar novame</w:t>
-      </w:r>
-      <w:r>
-        <w:t xml:space="preserve">nte se </w:t>
+        <w:t xml:space="preserve"> vista, se sim solicitar o valor pago e validar o mesmo, voltando a solicitar novamente se </w:t>
       </w:r>
       <w:proofErr w:type="gramStart"/>
       <w:r>
@@ -2053,7 +2207,10 @@
         <w:jc w:val="both"/>
       </w:pPr>
       <w:r>
-        <w:t>Exibir um relatório de itens vendidos e sua quantidade ao selecionar a opção sair;</w:t>
+        <w:t xml:space="preserve">Exibir um relatório de itens vendidos e sua quantidade ao selecionar a </w:t>
+      </w:r>
+      <w:r>
+        <w:t>opção sair;</w:t>
       </w:r>
     </w:p>
     <w:p>

</xml_diff>